<commit_message>
Proof Of Enrollment Added Too
</commit_message>
<xml_diff>
--- a/T4_2021_Creations.docx
+++ b/T4_2021_Creations.docx
@@ -1307,8 +1307,8 @@
               <w:jc w:val="center"/>
               <w:rPr>
                 <w:rFonts w:ascii="Arial" w:hAnsi="Arial" w:cs="Arial"/>
-                <w:sz w:val="12"/>
-                <w:szCs w:val="12"/>
+                <w:sz w:val="2"/>
+                <w:szCs w:val="2"/>
               </w:rPr>
             </w:pPr>
           </w:p>
@@ -1328,8 +1328,8 @@
               <w:jc w:val="center"/>
               <w:rPr>
                 <w:rFonts w:ascii="Arial" w:hAnsi="Arial" w:cs="Arial"/>
-                <w:sz w:val="12"/>
-                <w:szCs w:val="12"/>
+                <w:sz w:val="2"/>
+                <w:szCs w:val="2"/>
               </w:rPr>
             </w:pPr>
           </w:p>
@@ -1387,8 +1387,8 @@
               <w:jc w:val="center"/>
               <w:rPr>
                 <w:rFonts w:ascii="Arial" w:hAnsi="Arial" w:cs="Arial"/>
-                <w:sz w:val="12"/>
-                <w:szCs w:val="12"/>
+                <w:sz w:val="2"/>
+                <w:szCs w:val="2"/>
               </w:rPr>
             </w:pPr>
           </w:p>
@@ -1409,8 +1409,8 @@
               <w:jc w:val="center"/>
               <w:rPr>
                 <w:rFonts w:ascii="Arial" w:hAnsi="Arial" w:cs="Arial"/>
-                <w:sz w:val="12"/>
-                <w:szCs w:val="12"/>
+                <w:sz w:val="2"/>
+                <w:szCs w:val="2"/>
               </w:rPr>
             </w:pPr>
           </w:p>
@@ -1708,7 +1708,25 @@
                 <w:sz w:val="12"/>
                 <w:szCs w:val="12"/>
               </w:rPr>
-              <w:t xml:space="preserve"> de compte de </w:t>
+              <w:t xml:space="preserve"> de </w:t>
+            </w:r>
+            <w:proofErr w:type="spellStart"/>
+            <w:r>
+              <w:rPr>
+                <w:rFonts w:ascii="Arial" w:hAnsi="Arial" w:cs="Arial"/>
+                <w:sz w:val="12"/>
+                <w:szCs w:val="12"/>
+              </w:rPr>
+              <w:t>compte</w:t>
+            </w:r>
+            <w:proofErr w:type="spellEnd"/>
+            <w:r>
+              <w:rPr>
+                <w:rFonts w:ascii="Arial" w:hAnsi="Arial" w:cs="Arial"/>
+                <w:sz w:val="12"/>
+                <w:szCs w:val="12"/>
+              </w:rPr>
+              <w:t xml:space="preserve"> de </w:t>
             </w:r>
             <w:proofErr w:type="spellStart"/>
             <w:r>
@@ -2190,7 +2208,7 @@
       </w:tr>
       <w:tr>
         <w:trPr>
-          <w:trHeight w:val="44"/>
+          <w:trHeight w:val="144"/>
         </w:trPr>
         <w:tc>
           <w:tcPr>
@@ -2275,7 +2293,9 @@
         <w:tc>
           <w:tcPr>
             <w:tcW w:w="270" w:type="dxa"/>
-            <w:vMerge w:val="restart"/>
+            <w:tcBorders>
+              <w:bottom w:val="single" w:sz="4" w:space="0" w:color="auto"/>
+            </w:tcBorders>
             <w:vAlign w:val="center"/>
           </w:tcPr>
           <w:p>
@@ -2354,10 +2374,10 @@
         <w:tc>
           <w:tcPr>
             <w:tcW w:w="360" w:type="dxa"/>
-            <w:vMerge w:val="restart"/>
             <w:tcBorders>
               <w:top w:val="single" w:sz="4" w:space="0" w:color="auto"/>
               <w:left w:val="single" w:sz="4" w:space="0" w:color="auto"/>
+              <w:bottom w:val="single" w:sz="4" w:space="0" w:color="auto"/>
             </w:tcBorders>
             <w:vAlign w:val="center"/>
           </w:tcPr>
@@ -2550,10 +2570,10 @@
           <w:tcPr>
             <w:tcW w:w="270" w:type="dxa"/>
             <w:gridSpan w:val="2"/>
-            <w:vMerge w:val="restart"/>
             <w:tcBorders>
               <w:top w:val="single" w:sz="4" w:space="0" w:color="auto"/>
               <w:left w:val="single" w:sz="4" w:space="0" w:color="auto"/>
+              <w:bottom w:val="single" w:sz="4" w:space="0" w:color="auto"/>
             </w:tcBorders>
             <w:vAlign w:val="center"/>
           </w:tcPr>
@@ -2815,7 +2835,7 @@
               <w:top w:val="nil"/>
               <w:left w:val="nil"/>
               <w:bottom w:val="nil"/>
-              <w:right w:val="single" w:sz="4" w:space="0" w:color="auto"/>
+              <w:right w:val="nil"/>
             </w:tcBorders>
           </w:tcPr>
           <w:p>
@@ -2845,10 +2865,9 @@
         <w:tc>
           <w:tcPr>
             <w:tcW w:w="270" w:type="dxa"/>
-            <w:vMerge/>
-            <w:tcBorders>
-              <w:left w:val="single" w:sz="4" w:space="0" w:color="auto"/>
-              <w:bottom w:val="single" w:sz="4" w:space="0" w:color="auto"/>
+            <w:tcBorders>
+              <w:left w:val="nil"/>
+              <w:bottom w:val="nil"/>
             </w:tcBorders>
             <w:vAlign w:val="center"/>
           </w:tcPr>
@@ -2869,6 +2888,7 @@
             <w:gridSpan w:val="4"/>
             <w:vMerge/>
             <w:tcBorders>
+              <w:bottom w:val="single" w:sz="4" w:space="0" w:color="auto"/>
               <w:right w:val="single" w:sz="4" w:space="0" w:color="auto"/>
             </w:tcBorders>
             <w:vAlign w:val="center"/>
@@ -2878,8 +2898,8 @@
               <w:jc w:val="center"/>
               <w:rPr>
                 <w:rFonts w:ascii="Arial" w:hAnsi="Arial" w:cs="Arial"/>
-                <w:sz w:val="12"/>
-                <w:szCs w:val="12"/>
+                <w:sz w:val="2"/>
+                <w:szCs w:val="2"/>
               </w:rPr>
             </w:pPr>
           </w:p>
@@ -2893,17 +2913,17 @@
               <w:top w:val="nil"/>
               <w:left w:val="single" w:sz="4" w:space="0" w:color="auto"/>
               <w:bottom w:val="nil"/>
-              <w:right w:val="single" w:sz="4" w:space="0" w:color="auto"/>
-            </w:tcBorders>
-            <w:vAlign w:val="center"/>
-          </w:tcPr>
-          <w:p>
-            <w:pPr>
-              <w:jc w:val="center"/>
-              <w:rPr>
-                <w:rFonts w:ascii="Arial" w:hAnsi="Arial" w:cs="Arial"/>
-                <w:sz w:val="12"/>
-                <w:szCs w:val="12"/>
+              <w:right w:val="nil"/>
+            </w:tcBorders>
+            <w:vAlign w:val="center"/>
+          </w:tcPr>
+          <w:p>
+            <w:pPr>
+              <w:jc w:val="center"/>
+              <w:rPr>
+                <w:rFonts w:ascii="Arial" w:hAnsi="Arial" w:cs="Arial"/>
+                <w:sz w:val="2"/>
+                <w:szCs w:val="2"/>
               </w:rPr>
             </w:pPr>
           </w:p>
@@ -2911,10 +2931,9 @@
         <w:tc>
           <w:tcPr>
             <w:tcW w:w="360" w:type="dxa"/>
-            <w:vMerge/>
-            <w:tcBorders>
-              <w:left w:val="single" w:sz="4" w:space="0" w:color="auto"/>
-              <w:bottom w:val="single" w:sz="4" w:space="0" w:color="auto"/>
+            <w:tcBorders>
+              <w:left w:val="nil"/>
+              <w:bottom w:val="nil"/>
             </w:tcBorders>
             <w:vAlign w:val="center"/>
           </w:tcPr>
@@ -2934,15 +2953,18 @@
             <w:tcW w:w="1440" w:type="dxa"/>
             <w:gridSpan w:val="3"/>
             <w:vMerge/>
-            <w:vAlign w:val="center"/>
-          </w:tcPr>
-          <w:p>
-            <w:pPr>
-              <w:jc w:val="center"/>
-              <w:rPr>
-                <w:rFonts w:ascii="Arial" w:hAnsi="Arial" w:cs="Arial"/>
-                <w:sz w:val="12"/>
-                <w:szCs w:val="12"/>
+            <w:tcBorders>
+              <w:bottom w:val="single" w:sz="4" w:space="0" w:color="auto"/>
+            </w:tcBorders>
+            <w:vAlign w:val="center"/>
+          </w:tcPr>
+          <w:p>
+            <w:pPr>
+              <w:jc w:val="center"/>
+              <w:rPr>
+                <w:rFonts w:ascii="Arial" w:hAnsi="Arial" w:cs="Arial"/>
+                <w:sz w:val="2"/>
+                <w:szCs w:val="2"/>
               </w:rPr>
             </w:pPr>
           </w:p>
@@ -2953,6 +2975,7 @@
             <w:gridSpan w:val="2"/>
             <w:vMerge/>
             <w:tcBorders>
+              <w:bottom w:val="single" w:sz="4" w:space="0" w:color="auto"/>
               <w:right w:val="single" w:sz="4" w:space="0" w:color="auto"/>
             </w:tcBorders>
             <w:vAlign w:val="center"/>
@@ -2962,8 +2985,8 @@
               <w:jc w:val="center"/>
               <w:rPr>
                 <w:rFonts w:ascii="Arial" w:hAnsi="Arial" w:cs="Arial"/>
-                <w:sz w:val="12"/>
-                <w:szCs w:val="12"/>
+                <w:sz w:val="2"/>
+                <w:szCs w:val="2"/>
               </w:rPr>
             </w:pPr>
           </w:p>
@@ -2977,17 +3000,17 @@
               <w:top w:val="nil"/>
               <w:left w:val="single" w:sz="4" w:space="0" w:color="auto"/>
               <w:bottom w:val="nil"/>
-              <w:right w:val="single" w:sz="4" w:space="0" w:color="auto"/>
-            </w:tcBorders>
-            <w:vAlign w:val="center"/>
-          </w:tcPr>
-          <w:p>
-            <w:pPr>
-              <w:jc w:val="center"/>
-              <w:rPr>
-                <w:rFonts w:ascii="Arial" w:hAnsi="Arial" w:cs="Arial"/>
-                <w:sz w:val="12"/>
-                <w:szCs w:val="12"/>
+              <w:right w:val="nil"/>
+            </w:tcBorders>
+            <w:vAlign w:val="center"/>
+          </w:tcPr>
+          <w:p>
+            <w:pPr>
+              <w:jc w:val="center"/>
+              <w:rPr>
+                <w:rFonts w:ascii="Arial" w:hAnsi="Arial" w:cs="Arial"/>
+                <w:sz w:val="2"/>
+                <w:szCs w:val="2"/>
               </w:rPr>
             </w:pPr>
           </w:p>
@@ -2996,10 +3019,9 @@
           <w:tcPr>
             <w:tcW w:w="270" w:type="dxa"/>
             <w:gridSpan w:val="2"/>
-            <w:vMerge/>
-            <w:tcBorders>
-              <w:left w:val="single" w:sz="4" w:space="0" w:color="auto"/>
-              <w:bottom w:val="single" w:sz="4" w:space="0" w:color="auto"/>
+            <w:tcBorders>
+              <w:left w:val="nil"/>
+              <w:bottom w:val="nil"/>
             </w:tcBorders>
             <w:vAlign w:val="center"/>
           </w:tcPr>
@@ -3018,15 +3040,18 @@
           <w:tcPr>
             <w:tcW w:w="1440" w:type="dxa"/>
             <w:vMerge/>
-            <w:vAlign w:val="center"/>
-          </w:tcPr>
-          <w:p>
-            <w:pPr>
-              <w:jc w:val="center"/>
-              <w:rPr>
-                <w:rFonts w:ascii="Arial" w:hAnsi="Arial" w:cs="Arial"/>
-                <w:sz w:val="12"/>
-                <w:szCs w:val="12"/>
+            <w:tcBorders>
+              <w:bottom w:val="single" w:sz="4" w:space="0" w:color="auto"/>
+            </w:tcBorders>
+            <w:vAlign w:val="center"/>
+          </w:tcPr>
+          <w:p>
+            <w:pPr>
+              <w:jc w:val="center"/>
+              <w:rPr>
+                <w:rFonts w:ascii="Arial" w:hAnsi="Arial" w:cs="Arial"/>
+                <w:sz w:val="2"/>
+                <w:szCs w:val="2"/>
               </w:rPr>
             </w:pPr>
           </w:p>
@@ -3036,15 +3061,18 @@
             <w:tcW w:w="900" w:type="dxa"/>
             <w:gridSpan w:val="3"/>
             <w:vMerge/>
-            <w:vAlign w:val="center"/>
-          </w:tcPr>
-          <w:p>
-            <w:pPr>
-              <w:jc w:val="center"/>
-              <w:rPr>
-                <w:rFonts w:ascii="Arial" w:hAnsi="Arial" w:cs="Arial"/>
-                <w:sz w:val="12"/>
-                <w:szCs w:val="12"/>
+            <w:tcBorders>
+              <w:bottom w:val="single" w:sz="4" w:space="0" w:color="auto"/>
+            </w:tcBorders>
+            <w:vAlign w:val="center"/>
+          </w:tcPr>
+          <w:p>
+            <w:pPr>
+              <w:jc w:val="center"/>
+              <w:rPr>
+                <w:rFonts w:ascii="Arial" w:hAnsi="Arial" w:cs="Arial"/>
+                <w:sz w:val="2"/>
+                <w:szCs w:val="2"/>
               </w:rPr>
             </w:pPr>
           </w:p>
@@ -3305,7 +3333,7 @@
               <w:top w:val="nil"/>
               <w:left w:val="nil"/>
               <w:bottom w:val="nil"/>
-              <w:right w:val="single" w:sz="4" w:space="0" w:color="auto"/>
+              <w:right w:val="nil"/>
             </w:tcBorders>
             <w:vAlign w:val="center"/>
           </w:tcPr>
@@ -3315,8 +3343,8 @@
               <w:jc w:val="center"/>
               <w:rPr>
                 <w:rFonts w:ascii="Arial" w:hAnsi="Arial" w:cs="Arial"/>
-                <w:sz w:val="12"/>
-                <w:szCs w:val="12"/>
+                <w:sz w:val="2"/>
+                <w:szCs w:val="2"/>
               </w:rPr>
             </w:pPr>
           </w:p>
@@ -3325,20 +3353,20 @@
           <w:tcPr>
             <w:tcW w:w="630" w:type="dxa"/>
             <w:gridSpan w:val="4"/>
-            <w:vMerge/>
-            <w:tcBorders>
-              <w:left w:val="single" w:sz="4" w:space="0" w:color="auto"/>
-              <w:right w:val="single" w:sz="4" w:space="0" w:color="auto"/>
-            </w:tcBorders>
-            <w:vAlign w:val="center"/>
-          </w:tcPr>
-          <w:p>
-            <w:pPr>
-              <w:jc w:val="center"/>
-              <w:rPr>
-                <w:rFonts w:ascii="Arial" w:hAnsi="Arial" w:cs="Arial"/>
-                <w:sz w:val="12"/>
-                <w:szCs w:val="12"/>
+            <w:tcBorders>
+              <w:left w:val="nil"/>
+              <w:bottom w:val="nil"/>
+              <w:right w:val="nil"/>
+            </w:tcBorders>
+            <w:vAlign w:val="center"/>
+          </w:tcPr>
+          <w:p>
+            <w:pPr>
+              <w:jc w:val="center"/>
+              <w:rPr>
+                <w:rFonts w:ascii="Arial" w:hAnsi="Arial" w:cs="Arial"/>
+                <w:sz w:val="2"/>
+                <w:szCs w:val="2"/>
               </w:rPr>
             </w:pPr>
           </w:p>
@@ -3350,7 +3378,7 @@
             <w:vMerge/>
             <w:tcBorders>
               <w:top w:val="nil"/>
-              <w:left w:val="single" w:sz="4" w:space="0" w:color="auto"/>
+              <w:left w:val="nil"/>
               <w:bottom w:val="nil"/>
               <w:right w:val="nil"/>
             </w:tcBorders>
@@ -3361,8 +3389,8 @@
               <w:jc w:val="center"/>
               <w:rPr>
                 <w:rFonts w:ascii="Arial" w:hAnsi="Arial" w:cs="Arial"/>
-                <w:sz w:val="12"/>
-                <w:szCs w:val="12"/>
+                <w:sz w:val="2"/>
+                <w:szCs w:val="2"/>
               </w:rPr>
             </w:pPr>
           </w:p>
@@ -3371,10 +3399,10 @@
           <w:tcPr>
             <w:tcW w:w="360" w:type="dxa"/>
             <w:tcBorders>
-              <w:top w:val="single" w:sz="4" w:space="0" w:color="auto"/>
+              <w:top w:val="nil"/>
               <w:left w:val="nil"/>
               <w:bottom w:val="nil"/>
-              <w:right w:val="single" w:sz="4" w:space="0" w:color="auto"/>
+              <w:right w:val="nil"/>
             </w:tcBorders>
             <w:vAlign w:val="center"/>
           </w:tcPr>
@@ -3384,8 +3412,8 @@
               <w:jc w:val="center"/>
               <w:rPr>
                 <w:rFonts w:ascii="Arial" w:hAnsi="Arial" w:cs="Arial"/>
-                <w:sz w:val="12"/>
-                <w:szCs w:val="12"/>
+                <w:sz w:val="2"/>
+                <w:szCs w:val="2"/>
               </w:rPr>
             </w:pPr>
           </w:p>
@@ -3394,19 +3422,20 @@
           <w:tcPr>
             <w:tcW w:w="1440" w:type="dxa"/>
             <w:gridSpan w:val="3"/>
-            <w:vMerge/>
-            <w:tcBorders>
-              <w:left w:val="single" w:sz="4" w:space="0" w:color="auto"/>
-            </w:tcBorders>
-            <w:vAlign w:val="center"/>
-          </w:tcPr>
-          <w:p>
-            <w:pPr>
-              <w:jc w:val="center"/>
-              <w:rPr>
-                <w:rFonts w:ascii="Arial" w:hAnsi="Arial" w:cs="Arial"/>
-                <w:sz w:val="12"/>
-                <w:szCs w:val="12"/>
+            <w:tcBorders>
+              <w:left w:val="nil"/>
+              <w:bottom w:val="nil"/>
+              <w:right w:val="nil"/>
+            </w:tcBorders>
+            <w:vAlign w:val="center"/>
+          </w:tcPr>
+          <w:p>
+            <w:pPr>
+              <w:jc w:val="center"/>
+              <w:rPr>
+                <w:rFonts w:ascii="Arial" w:hAnsi="Arial" w:cs="Arial"/>
+                <w:sz w:val="2"/>
+                <w:szCs w:val="2"/>
               </w:rPr>
             </w:pPr>
           </w:p>
@@ -3415,19 +3444,20 @@
           <w:tcPr>
             <w:tcW w:w="630" w:type="dxa"/>
             <w:gridSpan w:val="2"/>
-            <w:vMerge/>
-            <w:tcBorders>
-              <w:right w:val="single" w:sz="4" w:space="0" w:color="auto"/>
-            </w:tcBorders>
-            <w:vAlign w:val="center"/>
-          </w:tcPr>
-          <w:p>
-            <w:pPr>
-              <w:jc w:val="center"/>
-              <w:rPr>
-                <w:rFonts w:ascii="Arial" w:hAnsi="Arial" w:cs="Arial"/>
-                <w:sz w:val="12"/>
-                <w:szCs w:val="12"/>
+            <w:tcBorders>
+              <w:left w:val="nil"/>
+              <w:bottom w:val="nil"/>
+              <w:right w:val="nil"/>
+            </w:tcBorders>
+            <w:vAlign w:val="center"/>
+          </w:tcPr>
+          <w:p>
+            <w:pPr>
+              <w:jc w:val="center"/>
+              <w:rPr>
+                <w:rFonts w:ascii="Arial" w:hAnsi="Arial" w:cs="Arial"/>
+                <w:sz w:val="2"/>
+                <w:szCs w:val="2"/>
               </w:rPr>
             </w:pPr>
           </w:p>
@@ -3439,7 +3469,7 @@
             <w:vMerge/>
             <w:tcBorders>
               <w:top w:val="nil"/>
-              <w:left w:val="single" w:sz="4" w:space="0" w:color="auto"/>
+              <w:left w:val="nil"/>
               <w:bottom w:val="nil"/>
               <w:right w:val="nil"/>
             </w:tcBorders>
@@ -3450,8 +3480,8 @@
               <w:jc w:val="center"/>
               <w:rPr>
                 <w:rFonts w:ascii="Arial" w:hAnsi="Arial" w:cs="Arial"/>
-                <w:sz w:val="12"/>
-                <w:szCs w:val="12"/>
+                <w:sz w:val="2"/>
+                <w:szCs w:val="2"/>
               </w:rPr>
             </w:pPr>
           </w:p>
@@ -3461,8 +3491,10 @@
             <w:tcW w:w="270" w:type="dxa"/>
             <w:gridSpan w:val="2"/>
             <w:tcBorders>
+              <w:top w:val="nil"/>
               <w:left w:val="nil"/>
               <w:bottom w:val="nil"/>
+              <w:right w:val="nil"/>
             </w:tcBorders>
             <w:vAlign w:val="center"/>
           </w:tcPr>
@@ -3472,8 +3504,8 @@
               <w:jc w:val="center"/>
               <w:rPr>
                 <w:rFonts w:ascii="Arial" w:hAnsi="Arial" w:cs="Arial"/>
-                <w:sz w:val="12"/>
-                <w:szCs w:val="12"/>
+                <w:sz w:val="2"/>
+                <w:szCs w:val="2"/>
               </w:rPr>
             </w:pPr>
           </w:p>
@@ -3481,16 +3513,20 @@
         <w:tc>
           <w:tcPr>
             <w:tcW w:w="1440" w:type="dxa"/>
-            <w:vMerge/>
-            <w:vAlign w:val="center"/>
-          </w:tcPr>
-          <w:p>
-            <w:pPr>
-              <w:jc w:val="center"/>
-              <w:rPr>
-                <w:rFonts w:ascii="Arial" w:hAnsi="Arial" w:cs="Arial"/>
-                <w:sz w:val="12"/>
-                <w:szCs w:val="12"/>
+            <w:tcBorders>
+              <w:left w:val="nil"/>
+              <w:bottom w:val="nil"/>
+              <w:right w:val="nil"/>
+            </w:tcBorders>
+            <w:vAlign w:val="center"/>
+          </w:tcPr>
+          <w:p>
+            <w:pPr>
+              <w:jc w:val="center"/>
+              <w:rPr>
+                <w:rFonts w:ascii="Arial" w:hAnsi="Arial" w:cs="Arial"/>
+                <w:sz w:val="2"/>
+                <w:szCs w:val="2"/>
               </w:rPr>
             </w:pPr>
           </w:p>
@@ -3499,16 +3535,20 @@
           <w:tcPr>
             <w:tcW w:w="900" w:type="dxa"/>
             <w:gridSpan w:val="3"/>
-            <w:vMerge/>
-            <w:vAlign w:val="center"/>
-          </w:tcPr>
-          <w:p>
-            <w:pPr>
-              <w:jc w:val="center"/>
-              <w:rPr>
-                <w:rFonts w:ascii="Arial" w:hAnsi="Arial" w:cs="Arial"/>
-                <w:sz w:val="12"/>
-                <w:szCs w:val="12"/>
+            <w:tcBorders>
+              <w:left w:val="nil"/>
+              <w:bottom w:val="nil"/>
+              <w:right w:val="nil"/>
+            </w:tcBorders>
+            <w:vAlign w:val="center"/>
+          </w:tcPr>
+          <w:p>
+            <w:pPr>
+              <w:jc w:val="center"/>
+              <w:rPr>
+                <w:rFonts w:ascii="Arial" w:hAnsi="Arial" w:cs="Arial"/>
+                <w:sz w:val="2"/>
+                <w:szCs w:val="2"/>
               </w:rPr>
             </w:pPr>
           </w:p>
@@ -4076,6 +4116,7 @@
             <w:tcBorders>
               <w:top w:val="nil"/>
               <w:left w:val="nil"/>
+              <w:right w:val="nil"/>
             </w:tcBorders>
             <w:vAlign w:val="center"/>
           </w:tcPr>
@@ -4442,6 +4483,7 @@
             <w:vMerge/>
             <w:tcBorders>
               <w:left w:val="nil"/>
+              <w:right w:val="nil"/>
             </w:tcBorders>
             <w:vAlign w:val="center"/>
           </w:tcPr>
@@ -4459,7 +4501,7 @@
       </w:tr>
       <w:tr>
         <w:trPr>
-          <w:trHeight w:val="161"/>
+          <w:trHeight w:val="20"/>
         </w:trPr>
         <w:tc>
           <w:tcPr>
@@ -5819,7 +5861,7 @@
       </w:tr>
       <w:tr>
         <w:trPr>
-          <w:trHeight w:val="72"/>
+          <w:trHeight w:val="144"/>
         </w:trPr>
         <w:tc>
           <w:tcPr>
@@ -7188,7 +7230,7 @@
       </w:tr>
       <w:tr>
         <w:trPr>
-          <w:trHeight w:val="72"/>
+          <w:trHeight w:val="144"/>
         </w:trPr>
         <w:tc>
           <w:tcPr>
@@ -8046,7 +8088,7 @@
       </w:tr>
       <w:tr>
         <w:trPr>
-          <w:trHeight w:val="72"/>
+          <w:trHeight w:val="144"/>
         </w:trPr>
         <w:tc>
           <w:tcPr>
@@ -8792,7 +8834,7 @@
       </w:tr>
       <w:tr>
         <w:trPr>
-          <w:trHeight w:val="72"/>
+          <w:trHeight w:val="144"/>
         </w:trPr>
         <w:tc>
           <w:tcPr>
@@ -12139,7 +12181,7 @@
       </w:tr>
       <w:tr>
         <w:trPr>
-          <w:trHeight w:val="251"/>
+          <w:trHeight w:val="144"/>
         </w:trPr>
         <w:tc>
           <w:tcPr>
@@ -12559,8 +12601,8 @@
               <w:jc w:val="center"/>
               <w:rPr>
                 <w:rFonts w:ascii="Arial" w:hAnsi="Arial" w:cs="Arial"/>
-                <w:sz w:val="12"/>
-                <w:szCs w:val="12"/>
+                <w:sz w:val="2"/>
+                <w:szCs w:val="2"/>
               </w:rPr>
             </w:pPr>
           </w:p>
@@ -12580,8 +12622,8 @@
               <w:jc w:val="center"/>
               <w:rPr>
                 <w:rFonts w:ascii="Arial" w:hAnsi="Arial" w:cs="Arial"/>
-                <w:sz w:val="12"/>
-                <w:szCs w:val="12"/>
+                <w:sz w:val="2"/>
+                <w:szCs w:val="2"/>
               </w:rPr>
             </w:pPr>
           </w:p>
@@ -12639,8 +12681,8 @@
               <w:jc w:val="center"/>
               <w:rPr>
                 <w:rFonts w:ascii="Arial" w:hAnsi="Arial" w:cs="Arial"/>
-                <w:sz w:val="12"/>
-                <w:szCs w:val="12"/>
+                <w:sz w:val="2"/>
+                <w:szCs w:val="2"/>
               </w:rPr>
             </w:pPr>
           </w:p>
@@ -12661,8 +12703,8 @@
               <w:jc w:val="center"/>
               <w:rPr>
                 <w:rFonts w:ascii="Arial" w:hAnsi="Arial" w:cs="Arial"/>
-                <w:sz w:val="12"/>
-                <w:szCs w:val="12"/>
+                <w:sz w:val="2"/>
+                <w:szCs w:val="2"/>
               </w:rPr>
             </w:pPr>
           </w:p>
@@ -12960,7 +13002,25 @@
                 <w:sz w:val="12"/>
                 <w:szCs w:val="12"/>
               </w:rPr>
-              <w:t xml:space="preserve"> de compte de </w:t>
+              <w:t xml:space="preserve"> de </w:t>
+            </w:r>
+            <w:proofErr w:type="spellStart"/>
+            <w:r>
+              <w:rPr>
+                <w:rFonts w:ascii="Arial" w:hAnsi="Arial" w:cs="Arial"/>
+                <w:sz w:val="12"/>
+                <w:szCs w:val="12"/>
+              </w:rPr>
+              <w:t>compte</w:t>
+            </w:r>
+            <w:proofErr w:type="spellEnd"/>
+            <w:r>
+              <w:rPr>
+                <w:rFonts w:ascii="Arial" w:hAnsi="Arial" w:cs="Arial"/>
+                <w:sz w:val="12"/>
+                <w:szCs w:val="12"/>
+              </w:rPr>
+              <w:t xml:space="preserve"> de </w:t>
             </w:r>
             <w:proofErr w:type="spellStart"/>
             <w:r>
@@ -13442,7 +13502,7 @@
       </w:tr>
       <w:tr>
         <w:trPr>
-          <w:trHeight w:val="44"/>
+          <w:trHeight w:val="144"/>
         </w:trPr>
         <w:tc>
           <w:tcPr>
@@ -13527,7 +13587,9 @@
         <w:tc>
           <w:tcPr>
             <w:tcW w:w="270" w:type="dxa"/>
-            <w:vMerge w:val="restart"/>
+            <w:tcBorders>
+              <w:bottom w:val="single" w:sz="4" w:space="0" w:color="auto"/>
+            </w:tcBorders>
             <w:vAlign w:val="center"/>
           </w:tcPr>
           <w:p>
@@ -13597,8 +13659,8 @@
               <w:jc w:val="center"/>
               <w:rPr>
                 <w:rFonts w:ascii="Arial" w:hAnsi="Arial" w:cs="Arial"/>
-                <w:sz w:val="12"/>
-                <w:szCs w:val="12"/>
+                <w:sz w:val="2"/>
+                <w:szCs w:val="2"/>
               </w:rPr>
             </w:pPr>
           </w:p>
@@ -13606,10 +13668,10 @@
         <w:tc>
           <w:tcPr>
             <w:tcW w:w="360" w:type="dxa"/>
-            <w:vMerge w:val="restart"/>
             <w:tcBorders>
               <w:top w:val="single" w:sz="4" w:space="0" w:color="auto"/>
               <w:left w:val="single" w:sz="4" w:space="0" w:color="auto"/>
+              <w:bottom w:val="single" w:sz="4" w:space="0" w:color="auto"/>
             </w:tcBorders>
             <w:vAlign w:val="center"/>
           </w:tcPr>
@@ -13784,8 +13846,8 @@
               <w:jc w:val="center"/>
               <w:rPr>
                 <w:rFonts w:ascii="Arial" w:hAnsi="Arial" w:cs="Arial"/>
-                <w:sz w:val="12"/>
-                <w:szCs w:val="12"/>
+                <w:sz w:val="2"/>
+                <w:szCs w:val="2"/>
               </w:rPr>
             </w:pPr>
           </w:p>
@@ -13794,10 +13856,10 @@
           <w:tcPr>
             <w:tcW w:w="270" w:type="dxa"/>
             <w:gridSpan w:val="2"/>
-            <w:vMerge w:val="restart"/>
             <w:tcBorders>
               <w:top w:val="single" w:sz="4" w:space="0" w:color="auto"/>
               <w:left w:val="single" w:sz="4" w:space="0" w:color="auto"/>
+              <w:bottom w:val="single" w:sz="4" w:space="0" w:color="auto"/>
             </w:tcBorders>
             <w:vAlign w:val="center"/>
           </w:tcPr>
@@ -14059,7 +14121,7 @@
               <w:top w:val="nil"/>
               <w:left w:val="nil"/>
               <w:bottom w:val="nil"/>
-              <w:right w:val="single" w:sz="4" w:space="0" w:color="auto"/>
+              <w:right w:val="nil"/>
             </w:tcBorders>
           </w:tcPr>
           <w:p>
@@ -14089,10 +14151,9 @@
         <w:tc>
           <w:tcPr>
             <w:tcW w:w="270" w:type="dxa"/>
-            <w:vMerge/>
-            <w:tcBorders>
-              <w:left w:val="single" w:sz="4" w:space="0" w:color="auto"/>
-              <w:bottom w:val="single" w:sz="4" w:space="0" w:color="auto"/>
+            <w:tcBorders>
+              <w:left w:val="nil"/>
+              <w:bottom w:val="nil"/>
             </w:tcBorders>
             <w:vAlign w:val="center"/>
           </w:tcPr>
@@ -14113,6 +14174,7 @@
             <w:gridSpan w:val="4"/>
             <w:vMerge/>
             <w:tcBorders>
+              <w:bottom w:val="single" w:sz="4" w:space="0" w:color="auto"/>
               <w:right w:val="single" w:sz="4" w:space="0" w:color="auto"/>
             </w:tcBorders>
             <w:vAlign w:val="center"/>
@@ -14122,8 +14184,8 @@
               <w:jc w:val="center"/>
               <w:rPr>
                 <w:rFonts w:ascii="Arial" w:hAnsi="Arial" w:cs="Arial"/>
-                <w:sz w:val="12"/>
-                <w:szCs w:val="12"/>
+                <w:sz w:val="2"/>
+                <w:szCs w:val="2"/>
               </w:rPr>
             </w:pPr>
           </w:p>
@@ -14137,17 +14199,17 @@
               <w:top w:val="nil"/>
               <w:left w:val="single" w:sz="4" w:space="0" w:color="auto"/>
               <w:bottom w:val="nil"/>
-              <w:right w:val="single" w:sz="4" w:space="0" w:color="auto"/>
-            </w:tcBorders>
-            <w:vAlign w:val="center"/>
-          </w:tcPr>
-          <w:p>
-            <w:pPr>
-              <w:jc w:val="center"/>
-              <w:rPr>
-                <w:rFonts w:ascii="Arial" w:hAnsi="Arial" w:cs="Arial"/>
-                <w:sz w:val="12"/>
-                <w:szCs w:val="12"/>
+              <w:right w:val="nil"/>
+            </w:tcBorders>
+            <w:vAlign w:val="center"/>
+          </w:tcPr>
+          <w:p>
+            <w:pPr>
+              <w:jc w:val="center"/>
+              <w:rPr>
+                <w:rFonts w:ascii="Arial" w:hAnsi="Arial" w:cs="Arial"/>
+                <w:sz w:val="2"/>
+                <w:szCs w:val="2"/>
               </w:rPr>
             </w:pPr>
           </w:p>
@@ -14155,10 +14217,9 @@
         <w:tc>
           <w:tcPr>
             <w:tcW w:w="360" w:type="dxa"/>
-            <w:vMerge/>
-            <w:tcBorders>
-              <w:left w:val="single" w:sz="4" w:space="0" w:color="auto"/>
-              <w:bottom w:val="single" w:sz="4" w:space="0" w:color="auto"/>
+            <w:tcBorders>
+              <w:left w:val="nil"/>
+              <w:bottom w:val="nil"/>
             </w:tcBorders>
             <w:vAlign w:val="center"/>
           </w:tcPr>
@@ -14178,15 +14239,18 @@
             <w:tcW w:w="1440" w:type="dxa"/>
             <w:gridSpan w:val="3"/>
             <w:vMerge/>
-            <w:vAlign w:val="center"/>
-          </w:tcPr>
-          <w:p>
-            <w:pPr>
-              <w:jc w:val="center"/>
-              <w:rPr>
-                <w:rFonts w:ascii="Arial" w:hAnsi="Arial" w:cs="Arial"/>
-                <w:sz w:val="12"/>
-                <w:szCs w:val="12"/>
+            <w:tcBorders>
+              <w:bottom w:val="single" w:sz="4" w:space="0" w:color="auto"/>
+            </w:tcBorders>
+            <w:vAlign w:val="center"/>
+          </w:tcPr>
+          <w:p>
+            <w:pPr>
+              <w:jc w:val="center"/>
+              <w:rPr>
+                <w:rFonts w:ascii="Arial" w:hAnsi="Arial" w:cs="Arial"/>
+                <w:sz w:val="2"/>
+                <w:szCs w:val="2"/>
               </w:rPr>
             </w:pPr>
           </w:p>
@@ -14197,6 +14261,7 @@
             <w:gridSpan w:val="2"/>
             <w:vMerge/>
             <w:tcBorders>
+              <w:bottom w:val="single" w:sz="4" w:space="0" w:color="auto"/>
               <w:right w:val="single" w:sz="4" w:space="0" w:color="auto"/>
             </w:tcBorders>
             <w:vAlign w:val="center"/>
@@ -14206,8 +14271,8 @@
               <w:jc w:val="center"/>
               <w:rPr>
                 <w:rFonts w:ascii="Arial" w:hAnsi="Arial" w:cs="Arial"/>
-                <w:sz w:val="12"/>
-                <w:szCs w:val="12"/>
+                <w:sz w:val="2"/>
+                <w:szCs w:val="2"/>
               </w:rPr>
             </w:pPr>
           </w:p>
@@ -14221,17 +14286,17 @@
               <w:top w:val="nil"/>
               <w:left w:val="single" w:sz="4" w:space="0" w:color="auto"/>
               <w:bottom w:val="nil"/>
-              <w:right w:val="single" w:sz="4" w:space="0" w:color="auto"/>
-            </w:tcBorders>
-            <w:vAlign w:val="center"/>
-          </w:tcPr>
-          <w:p>
-            <w:pPr>
-              <w:jc w:val="center"/>
-              <w:rPr>
-                <w:rFonts w:ascii="Arial" w:hAnsi="Arial" w:cs="Arial"/>
-                <w:sz w:val="12"/>
-                <w:szCs w:val="12"/>
+              <w:right w:val="nil"/>
+            </w:tcBorders>
+            <w:vAlign w:val="center"/>
+          </w:tcPr>
+          <w:p>
+            <w:pPr>
+              <w:jc w:val="center"/>
+              <w:rPr>
+                <w:rFonts w:ascii="Arial" w:hAnsi="Arial" w:cs="Arial"/>
+                <w:sz w:val="2"/>
+                <w:szCs w:val="2"/>
               </w:rPr>
             </w:pPr>
           </w:p>
@@ -14240,10 +14305,9 @@
           <w:tcPr>
             <w:tcW w:w="270" w:type="dxa"/>
             <w:gridSpan w:val="2"/>
-            <w:vMerge/>
-            <w:tcBorders>
-              <w:left w:val="single" w:sz="4" w:space="0" w:color="auto"/>
-              <w:bottom w:val="single" w:sz="4" w:space="0" w:color="auto"/>
+            <w:tcBorders>
+              <w:left w:val="nil"/>
+              <w:bottom w:val="nil"/>
             </w:tcBorders>
             <w:vAlign w:val="center"/>
           </w:tcPr>
@@ -14262,15 +14326,18 @@
           <w:tcPr>
             <w:tcW w:w="1440" w:type="dxa"/>
             <w:vMerge/>
-            <w:vAlign w:val="center"/>
-          </w:tcPr>
-          <w:p>
-            <w:pPr>
-              <w:jc w:val="center"/>
-              <w:rPr>
-                <w:rFonts w:ascii="Arial" w:hAnsi="Arial" w:cs="Arial"/>
-                <w:sz w:val="12"/>
-                <w:szCs w:val="12"/>
+            <w:tcBorders>
+              <w:bottom w:val="single" w:sz="4" w:space="0" w:color="auto"/>
+            </w:tcBorders>
+            <w:vAlign w:val="center"/>
+          </w:tcPr>
+          <w:p>
+            <w:pPr>
+              <w:jc w:val="center"/>
+              <w:rPr>
+                <w:rFonts w:ascii="Arial" w:hAnsi="Arial" w:cs="Arial"/>
+                <w:sz w:val="2"/>
+                <w:szCs w:val="2"/>
               </w:rPr>
             </w:pPr>
           </w:p>
@@ -14280,15 +14347,18 @@
             <w:tcW w:w="900" w:type="dxa"/>
             <w:gridSpan w:val="3"/>
             <w:vMerge/>
-            <w:vAlign w:val="center"/>
-          </w:tcPr>
-          <w:p>
-            <w:pPr>
-              <w:jc w:val="center"/>
-              <w:rPr>
-                <w:rFonts w:ascii="Arial" w:hAnsi="Arial" w:cs="Arial"/>
-                <w:sz w:val="12"/>
-                <w:szCs w:val="12"/>
+            <w:tcBorders>
+              <w:bottom w:val="single" w:sz="4" w:space="0" w:color="auto"/>
+            </w:tcBorders>
+            <w:vAlign w:val="center"/>
+          </w:tcPr>
+          <w:p>
+            <w:pPr>
+              <w:jc w:val="center"/>
+              <w:rPr>
+                <w:rFonts w:ascii="Arial" w:hAnsi="Arial" w:cs="Arial"/>
+                <w:sz w:val="2"/>
+                <w:szCs w:val="2"/>
               </w:rPr>
             </w:pPr>
           </w:p>
@@ -14549,7 +14619,7 @@
               <w:top w:val="nil"/>
               <w:left w:val="nil"/>
               <w:bottom w:val="nil"/>
-              <w:right w:val="single" w:sz="4" w:space="0" w:color="auto"/>
+              <w:right w:val="nil"/>
             </w:tcBorders>
             <w:vAlign w:val="center"/>
           </w:tcPr>
@@ -14559,8 +14629,8 @@
               <w:jc w:val="center"/>
               <w:rPr>
                 <w:rFonts w:ascii="Arial" w:hAnsi="Arial" w:cs="Arial"/>
-                <w:sz w:val="12"/>
-                <w:szCs w:val="12"/>
+                <w:sz w:val="2"/>
+                <w:szCs w:val="2"/>
               </w:rPr>
             </w:pPr>
           </w:p>
@@ -14569,20 +14639,20 @@
           <w:tcPr>
             <w:tcW w:w="630" w:type="dxa"/>
             <w:gridSpan w:val="4"/>
-            <w:vMerge/>
-            <w:tcBorders>
-              <w:left w:val="single" w:sz="4" w:space="0" w:color="auto"/>
-              <w:right w:val="single" w:sz="4" w:space="0" w:color="auto"/>
-            </w:tcBorders>
-            <w:vAlign w:val="center"/>
-          </w:tcPr>
-          <w:p>
-            <w:pPr>
-              <w:jc w:val="center"/>
-              <w:rPr>
-                <w:rFonts w:ascii="Arial" w:hAnsi="Arial" w:cs="Arial"/>
-                <w:sz w:val="12"/>
-                <w:szCs w:val="12"/>
+            <w:tcBorders>
+              <w:left w:val="nil"/>
+              <w:bottom w:val="nil"/>
+              <w:right w:val="nil"/>
+            </w:tcBorders>
+            <w:vAlign w:val="center"/>
+          </w:tcPr>
+          <w:p>
+            <w:pPr>
+              <w:jc w:val="center"/>
+              <w:rPr>
+                <w:rFonts w:ascii="Arial" w:hAnsi="Arial" w:cs="Arial"/>
+                <w:sz w:val="2"/>
+                <w:szCs w:val="2"/>
               </w:rPr>
             </w:pPr>
           </w:p>
@@ -14594,7 +14664,7 @@
             <w:vMerge/>
             <w:tcBorders>
               <w:top w:val="nil"/>
-              <w:left w:val="single" w:sz="4" w:space="0" w:color="auto"/>
+              <w:left w:val="nil"/>
               <w:bottom w:val="nil"/>
               <w:right w:val="nil"/>
             </w:tcBorders>
@@ -14605,8 +14675,8 @@
               <w:jc w:val="center"/>
               <w:rPr>
                 <w:rFonts w:ascii="Arial" w:hAnsi="Arial" w:cs="Arial"/>
-                <w:sz w:val="12"/>
-                <w:szCs w:val="12"/>
+                <w:sz w:val="2"/>
+                <w:szCs w:val="2"/>
               </w:rPr>
             </w:pPr>
           </w:p>
@@ -14615,10 +14685,10 @@
           <w:tcPr>
             <w:tcW w:w="360" w:type="dxa"/>
             <w:tcBorders>
-              <w:top w:val="single" w:sz="4" w:space="0" w:color="auto"/>
+              <w:top w:val="nil"/>
               <w:left w:val="nil"/>
               <w:bottom w:val="nil"/>
-              <w:right w:val="single" w:sz="4" w:space="0" w:color="auto"/>
+              <w:right w:val="nil"/>
             </w:tcBorders>
             <w:vAlign w:val="center"/>
           </w:tcPr>
@@ -14628,8 +14698,8 @@
               <w:jc w:val="center"/>
               <w:rPr>
                 <w:rFonts w:ascii="Arial" w:hAnsi="Arial" w:cs="Arial"/>
-                <w:sz w:val="12"/>
-                <w:szCs w:val="12"/>
+                <w:sz w:val="2"/>
+                <w:szCs w:val="2"/>
               </w:rPr>
             </w:pPr>
           </w:p>
@@ -14638,19 +14708,20 @@
           <w:tcPr>
             <w:tcW w:w="1440" w:type="dxa"/>
             <w:gridSpan w:val="3"/>
-            <w:vMerge/>
-            <w:tcBorders>
-              <w:left w:val="single" w:sz="4" w:space="0" w:color="auto"/>
-            </w:tcBorders>
-            <w:vAlign w:val="center"/>
-          </w:tcPr>
-          <w:p>
-            <w:pPr>
-              <w:jc w:val="center"/>
-              <w:rPr>
-                <w:rFonts w:ascii="Arial" w:hAnsi="Arial" w:cs="Arial"/>
-                <w:sz w:val="12"/>
-                <w:szCs w:val="12"/>
+            <w:tcBorders>
+              <w:left w:val="nil"/>
+              <w:bottom w:val="nil"/>
+              <w:right w:val="nil"/>
+            </w:tcBorders>
+            <w:vAlign w:val="center"/>
+          </w:tcPr>
+          <w:p>
+            <w:pPr>
+              <w:jc w:val="center"/>
+              <w:rPr>
+                <w:rFonts w:ascii="Arial" w:hAnsi="Arial" w:cs="Arial"/>
+                <w:sz w:val="2"/>
+                <w:szCs w:val="2"/>
               </w:rPr>
             </w:pPr>
           </w:p>
@@ -14659,19 +14730,20 @@
           <w:tcPr>
             <w:tcW w:w="630" w:type="dxa"/>
             <w:gridSpan w:val="2"/>
-            <w:vMerge/>
-            <w:tcBorders>
-              <w:right w:val="single" w:sz="4" w:space="0" w:color="auto"/>
-            </w:tcBorders>
-            <w:vAlign w:val="center"/>
-          </w:tcPr>
-          <w:p>
-            <w:pPr>
-              <w:jc w:val="center"/>
-              <w:rPr>
-                <w:rFonts w:ascii="Arial" w:hAnsi="Arial" w:cs="Arial"/>
-                <w:sz w:val="12"/>
-                <w:szCs w:val="12"/>
+            <w:tcBorders>
+              <w:left w:val="nil"/>
+              <w:bottom w:val="nil"/>
+              <w:right w:val="nil"/>
+            </w:tcBorders>
+            <w:vAlign w:val="center"/>
+          </w:tcPr>
+          <w:p>
+            <w:pPr>
+              <w:jc w:val="center"/>
+              <w:rPr>
+                <w:rFonts w:ascii="Arial" w:hAnsi="Arial" w:cs="Arial"/>
+                <w:sz w:val="2"/>
+                <w:szCs w:val="2"/>
               </w:rPr>
             </w:pPr>
           </w:p>
@@ -14683,7 +14755,7 @@
             <w:vMerge/>
             <w:tcBorders>
               <w:top w:val="nil"/>
-              <w:left w:val="single" w:sz="4" w:space="0" w:color="auto"/>
+              <w:left w:val="nil"/>
               <w:bottom w:val="nil"/>
               <w:right w:val="nil"/>
             </w:tcBorders>
@@ -14694,8 +14766,8 @@
               <w:jc w:val="center"/>
               <w:rPr>
                 <w:rFonts w:ascii="Arial" w:hAnsi="Arial" w:cs="Arial"/>
-                <w:sz w:val="12"/>
-                <w:szCs w:val="12"/>
+                <w:sz w:val="2"/>
+                <w:szCs w:val="2"/>
               </w:rPr>
             </w:pPr>
           </w:p>
@@ -14705,8 +14777,10 @@
             <w:tcW w:w="270" w:type="dxa"/>
             <w:gridSpan w:val="2"/>
             <w:tcBorders>
+              <w:top w:val="nil"/>
               <w:left w:val="nil"/>
               <w:bottom w:val="nil"/>
+              <w:right w:val="nil"/>
             </w:tcBorders>
             <w:vAlign w:val="center"/>
           </w:tcPr>
@@ -14716,8 +14790,8 @@
               <w:jc w:val="center"/>
               <w:rPr>
                 <w:rFonts w:ascii="Arial" w:hAnsi="Arial" w:cs="Arial"/>
-                <w:sz w:val="12"/>
-                <w:szCs w:val="12"/>
+                <w:sz w:val="2"/>
+                <w:szCs w:val="2"/>
               </w:rPr>
             </w:pPr>
           </w:p>
@@ -14725,16 +14799,20 @@
         <w:tc>
           <w:tcPr>
             <w:tcW w:w="1440" w:type="dxa"/>
-            <w:vMerge/>
-            <w:vAlign w:val="center"/>
-          </w:tcPr>
-          <w:p>
-            <w:pPr>
-              <w:jc w:val="center"/>
-              <w:rPr>
-                <w:rFonts w:ascii="Arial" w:hAnsi="Arial" w:cs="Arial"/>
-                <w:sz w:val="12"/>
-                <w:szCs w:val="12"/>
+            <w:tcBorders>
+              <w:left w:val="nil"/>
+              <w:bottom w:val="nil"/>
+              <w:right w:val="nil"/>
+            </w:tcBorders>
+            <w:vAlign w:val="center"/>
+          </w:tcPr>
+          <w:p>
+            <w:pPr>
+              <w:jc w:val="center"/>
+              <w:rPr>
+                <w:rFonts w:ascii="Arial" w:hAnsi="Arial" w:cs="Arial"/>
+                <w:sz w:val="2"/>
+                <w:szCs w:val="2"/>
               </w:rPr>
             </w:pPr>
           </w:p>
@@ -14743,16 +14821,20 @@
           <w:tcPr>
             <w:tcW w:w="900" w:type="dxa"/>
             <w:gridSpan w:val="3"/>
-            <w:vMerge/>
-            <w:vAlign w:val="center"/>
-          </w:tcPr>
-          <w:p>
-            <w:pPr>
-              <w:jc w:val="center"/>
-              <w:rPr>
-                <w:rFonts w:ascii="Arial" w:hAnsi="Arial" w:cs="Arial"/>
-                <w:sz w:val="12"/>
-                <w:szCs w:val="12"/>
+            <w:tcBorders>
+              <w:left w:val="nil"/>
+              <w:bottom w:val="nil"/>
+              <w:right w:val="nil"/>
+            </w:tcBorders>
+            <w:vAlign w:val="center"/>
+          </w:tcPr>
+          <w:p>
+            <w:pPr>
+              <w:jc w:val="center"/>
+              <w:rPr>
+                <w:rFonts w:ascii="Arial" w:hAnsi="Arial" w:cs="Arial"/>
+                <w:sz w:val="2"/>
+                <w:szCs w:val="2"/>
               </w:rPr>
             </w:pPr>
           </w:p>
@@ -15320,6 +15402,7 @@
             <w:tcBorders>
               <w:top w:val="nil"/>
               <w:left w:val="nil"/>
+              <w:right w:val="nil"/>
             </w:tcBorders>
             <w:vAlign w:val="center"/>
           </w:tcPr>
@@ -15686,6 +15769,7 @@
             <w:vMerge/>
             <w:tcBorders>
               <w:left w:val="nil"/>
+              <w:right w:val="nil"/>
             </w:tcBorders>
             <w:vAlign w:val="center"/>
           </w:tcPr>
@@ -15703,7 +15787,7 @@
       </w:tr>
       <w:tr>
         <w:trPr>
-          <w:trHeight w:val="161"/>
+          <w:trHeight w:val="20"/>
         </w:trPr>
         <w:tc>
           <w:tcPr>
@@ -17063,7 +17147,7 @@
       </w:tr>
       <w:tr>
         <w:trPr>
-          <w:trHeight w:val="72"/>
+          <w:trHeight w:val="144"/>
         </w:trPr>
         <w:tc>
           <w:tcPr>
@@ -18429,7 +18513,7 @@
       </w:tr>
       <w:tr>
         <w:trPr>
-          <w:trHeight w:val="72"/>
+          <w:trHeight w:val="144"/>
         </w:trPr>
         <w:tc>
           <w:tcPr>
@@ -19287,7 +19371,7 @@
       </w:tr>
       <w:tr>
         <w:trPr>
-          <w:trHeight w:val="72"/>
+          <w:trHeight w:val="144"/>
         </w:trPr>
         <w:tc>
           <w:tcPr>
@@ -20033,7 +20117,7 @@
       </w:tr>
       <w:tr>
         <w:trPr>
-          <w:trHeight w:val="72"/>
+          <w:trHeight w:val="144"/>
         </w:trPr>
         <w:tc>
           <w:tcPr>
@@ -26219,7 +26303,25 @@
           <w:sz w:val="14"/>
           <w:szCs w:val="14"/>
         </w:rPr>
-        <w:t xml:space="preserve"> 10120. Ce montant </w:t>
+        <w:t xml:space="preserve"> 10120. Ce </w:t>
+      </w:r>
+      <w:proofErr w:type="spellStart"/>
+      <w:r>
+        <w:rPr>
+          <w:rFonts w:ascii="Arial" w:hAnsi="Arial" w:cs="Arial"/>
+          <w:sz w:val="14"/>
+          <w:szCs w:val="14"/>
+        </w:rPr>
+        <w:t>montant</w:t>
+      </w:r>
+      <w:proofErr w:type="spellEnd"/>
+      <w:r>
+        <w:rPr>
+          <w:rFonts w:ascii="Arial" w:hAnsi="Arial" w:cs="Arial"/>
+          <w:sz w:val="14"/>
+          <w:szCs w:val="14"/>
+        </w:rPr>
+        <w:t xml:space="preserve"> </w:t>
       </w:r>
       <w:proofErr w:type="spellStart"/>
       <w:r>
@@ -26490,7 +26592,25 @@
           <w:sz w:val="14"/>
           <w:szCs w:val="14"/>
         </w:rPr>
-        <w:t xml:space="preserve"> 24400. Ce montant </w:t>
+        <w:t xml:space="preserve"> 24400. Ce </w:t>
+      </w:r>
+      <w:proofErr w:type="spellStart"/>
+      <w:r>
+        <w:rPr>
+          <w:rFonts w:ascii="Arial" w:hAnsi="Arial" w:cs="Arial"/>
+          <w:sz w:val="14"/>
+          <w:szCs w:val="14"/>
+        </w:rPr>
+        <w:t>montant</w:t>
+      </w:r>
+      <w:proofErr w:type="spellEnd"/>
+      <w:r>
+        <w:rPr>
+          <w:rFonts w:ascii="Arial" w:hAnsi="Arial" w:cs="Arial"/>
+          <w:sz w:val="14"/>
+          <w:szCs w:val="14"/>
+        </w:rPr>
+        <w:t xml:space="preserve"> </w:t>
       </w:r>
       <w:proofErr w:type="spellStart"/>
       <w:r>
@@ -28051,7 +28171,23 @@
                                 <w:sz w:val="14"/>
                                 <w:szCs w:val="14"/>
                               </w:rPr>
-                              <w:t xml:space="preserve"> montant à</w:t>
+                              <w:t xml:space="preserve"> </w:t>
+                            </w:r>
+                            <w:proofErr w:type="spellStart"/>
+                            <w:r>
+                              <w:rPr>
+                                <w:sz w:val="14"/>
+                                <w:szCs w:val="14"/>
+                              </w:rPr>
+                              <w:t>montant</w:t>
+                            </w:r>
+                            <w:proofErr w:type="spellEnd"/>
+                            <w:r>
+                              <w:rPr>
+                                <w:sz w:val="14"/>
+                                <w:szCs w:val="14"/>
+                              </w:rPr>
+                              <w:t xml:space="preserve"> à</w:t>
                             </w:r>
                           </w:p>
                           <w:p>
@@ -28196,7 +28332,23 @@
                           <w:sz w:val="14"/>
                           <w:szCs w:val="14"/>
                         </w:rPr>
-                        <w:t xml:space="preserve"> montant à</w:t>
+                        <w:t xml:space="preserve"> </w:t>
+                      </w:r>
+                      <w:proofErr w:type="spellStart"/>
+                      <w:r>
+                        <w:rPr>
+                          <w:sz w:val="14"/>
+                          <w:szCs w:val="14"/>
+                        </w:rPr>
+                        <w:t>montant</w:t>
+                      </w:r>
+                      <w:proofErr w:type="spellEnd"/>
+                      <w:r>
+                        <w:rPr>
+                          <w:sz w:val="14"/>
+                          <w:szCs w:val="14"/>
+                        </w:rPr>
+                        <w:t xml:space="preserve"> à</w:t>
                       </w:r>
                     </w:p>
                     <w:p>
@@ -28331,7 +28483,29 @@
           <w:sz w:val="14"/>
           <w:szCs w:val="14"/>
         </w:rPr>
-        <w:t xml:space="preserve"> – Montant net d'un </w:t>
+        <w:t xml:space="preserve"> – </w:t>
+      </w:r>
+      <w:proofErr w:type="spellStart"/>
+      <w:r>
+        <w:rPr>
+          <w:rFonts w:ascii="Arial" w:hAnsi="Arial" w:cs="Arial"/>
+          <w:b/>
+          <w:bCs/>
+          <w:sz w:val="14"/>
+          <w:szCs w:val="14"/>
+        </w:rPr>
+        <w:t>Montant</w:t>
+      </w:r>
+      <w:proofErr w:type="spellEnd"/>
+      <w:r>
+        <w:rPr>
+          <w:rFonts w:ascii="Arial" w:hAnsi="Arial" w:cs="Arial"/>
+          <w:b/>
+          <w:bCs/>
+          <w:sz w:val="14"/>
+          <w:szCs w:val="14"/>
+        </w:rPr>
+        <w:t xml:space="preserve"> net d'un </w:t>
       </w:r>
       <w:proofErr w:type="spellStart"/>
       <w:r>
@@ -28441,7 +28615,29 @@
           <w:sz w:val="14"/>
           <w:szCs w:val="14"/>
         </w:rPr>
-        <w:t xml:space="preserve"> – Montant du </w:t>
+        <w:t xml:space="preserve"> – </w:t>
+      </w:r>
+      <w:proofErr w:type="spellStart"/>
+      <w:r>
+        <w:rPr>
+          <w:rFonts w:ascii="Arial" w:hAnsi="Arial" w:cs="Arial"/>
+          <w:b/>
+          <w:bCs/>
+          <w:sz w:val="14"/>
+          <w:szCs w:val="14"/>
+        </w:rPr>
+        <w:t>Montant</w:t>
+      </w:r>
+      <w:proofErr w:type="spellEnd"/>
+      <w:r>
+        <w:rPr>
+          <w:rFonts w:ascii="Arial" w:hAnsi="Arial" w:cs="Arial"/>
+          <w:b/>
+          <w:bCs/>
+          <w:sz w:val="14"/>
+          <w:szCs w:val="14"/>
+        </w:rPr>
+        <w:t xml:space="preserve"> du </w:t>
       </w:r>
       <w:proofErr w:type="spellStart"/>
       <w:r>
@@ -28655,7 +28851,23 @@
                                 <w:sz w:val="14"/>
                                 <w:szCs w:val="14"/>
                               </w:rPr>
-                              <w:t xml:space="preserve"> montant à</w:t>
+                              <w:t xml:space="preserve"> </w:t>
+                            </w:r>
+                            <w:proofErr w:type="spellStart"/>
+                            <w:r>
+                              <w:rPr>
+                                <w:sz w:val="14"/>
+                                <w:szCs w:val="14"/>
+                              </w:rPr>
+                              <w:t>montant</w:t>
+                            </w:r>
+                            <w:proofErr w:type="spellEnd"/>
+                            <w:r>
+                              <w:rPr>
+                                <w:sz w:val="14"/>
+                                <w:szCs w:val="14"/>
+                              </w:rPr>
+                              <w:t xml:space="preserve"> à</w:t>
                             </w:r>
                           </w:p>
                           <w:p>
@@ -28841,7 +29053,23 @@
                           <w:sz w:val="14"/>
                           <w:szCs w:val="14"/>
                         </w:rPr>
-                        <w:t xml:space="preserve"> montant à</w:t>
+                        <w:t xml:space="preserve"> </w:t>
+                      </w:r>
+                      <w:proofErr w:type="spellStart"/>
+                      <w:r>
+                        <w:rPr>
+                          <w:sz w:val="14"/>
+                          <w:szCs w:val="14"/>
+                        </w:rPr>
+                        <w:t>montant</w:t>
+                      </w:r>
+                      <w:proofErr w:type="spellEnd"/>
+                      <w:r>
+                        <w:rPr>
+                          <w:sz w:val="14"/>
+                          <w:szCs w:val="14"/>
+                        </w:rPr>
+                        <w:t xml:space="preserve"> à</w:t>
                       </w:r>
                     </w:p>
                     <w:p>
@@ -29368,15 +29596,27 @@
           <w:szCs w:val="14"/>
         </w:rPr>
       </w:pPr>
-      <w:r>
-        <w:rPr>
-          <w:rFonts w:ascii="Arial" w:hAnsi="Arial" w:cs="Arial"/>
-          <w:b/>
-          <w:bCs/>
-          <w:sz w:val="14"/>
-          <w:szCs w:val="14"/>
-        </w:rPr>
-        <w:t xml:space="preserve">Montant exempt </w:t>
+      <w:proofErr w:type="spellStart"/>
+      <w:r>
+        <w:rPr>
+          <w:rFonts w:ascii="Arial" w:hAnsi="Arial" w:cs="Arial"/>
+          <w:b/>
+          <w:bCs/>
+          <w:sz w:val="14"/>
+          <w:szCs w:val="14"/>
+        </w:rPr>
+        <w:t>Montant</w:t>
+      </w:r>
+      <w:proofErr w:type="spellEnd"/>
+      <w:r>
+        <w:rPr>
+          <w:rFonts w:ascii="Arial" w:hAnsi="Arial" w:cs="Arial"/>
+          <w:b/>
+          <w:bCs/>
+          <w:sz w:val="14"/>
+          <w:szCs w:val="14"/>
+        </w:rPr>
+        <w:t xml:space="preserve"> exempt </w:t>
       </w:r>
       <w:proofErr w:type="spellStart"/>
       <w:r>

</xml_diff>